<commit_message>
Lte manual notesheet done
</commit_message>
<xml_diff>
--- a/backend/candmapi/I-879/I-879_QR.docx
+++ b/backend/candmapi/I-879/I-879_QR.docx
@@ -163,6 +163,7 @@
               </w:rPr>
               <w:t xml:space="preserve">Years out of last five Financial Years of the bidder should be </w:t>
             </w:r>
+            <w:proofErr w:type="spellStart"/>
             <w:r>
               <w:rPr>
                 <w:rFonts w:cs="Arial"/>
@@ -172,8 +173,9 @@
                 <w:szCs w:val="21"/>
                 <w:u w:val="single"/>
               </w:rPr>
-              <w:t xml:space="preserve">Rs. </w:t>
-            </w:r>
+              <w:t>Rs</w:t>
+            </w:r>
+            <w:proofErr w:type="spellEnd"/>
             <w:r>
               <w:rPr>
                 <w:rFonts w:cs="Arial"/>
@@ -183,8 +185,21 @@
                 <w:szCs w:val="21"/>
                 <w:u w:val="single"/>
               </w:rPr>
-              <w:t>17.68}</w:t>
-            </w:r>
+              <w:t xml:space="preserve">. </w:t>
+            </w:r>
+            <w:r>
+              <w:rPr>
+                <w:rFonts w:cs="Arial"/>
+                <w:b/>
+                <w:i/>
+                <w:sz w:val="21"/>
+                <w:szCs w:val="21"/>
+                <w:u w:val="single"/>
+              </w:rPr>
+              <w:t>17.68</w:t>
+            </w:r>
+            <w:bookmarkStart w:id="0" w:name="_GoBack"/>
+            <w:bookmarkEnd w:id="0"/>
             <w:r>
               <w:rPr>
                 <w:rFonts w:cs="Arial"/>
@@ -379,7 +394,25 @@
                 <w:sz w:val="21"/>
                 <w:szCs w:val="21"/>
               </w:rPr>
-              <w:t xml:space="preserve"> (For Eg.: If BOD is 01.05.18 , 5 Years is 01.05.13 to 30.04.18) </w:t>
+              <w:t xml:space="preserve"> (For </w:t>
+            </w:r>
+            <w:proofErr w:type="spellStart"/>
+            <w:r>
+              <w:rPr>
+                <w:bCs/>
+                <w:sz w:val="21"/>
+                <w:szCs w:val="21"/>
+              </w:rPr>
+              <w:t>Eg</w:t>
+            </w:r>
+            <w:proofErr w:type="spellEnd"/>
+            <w:r>
+              <w:rPr>
+                <w:bCs/>
+                <w:sz w:val="21"/>
+                <w:szCs w:val="21"/>
+              </w:rPr>
+              <w:t xml:space="preserve">.: If BOD is 01.05.18 , 5 Years is 01.05.13 to 30.04.18) </w:t>
             </w:r>
             <w:r>
               <w:rPr>
@@ -452,13 +485,23 @@
               </w:rPr>
               <w:t xml:space="preserve"> of value not less than </w:t>
             </w:r>
-            <w:r>
-              <w:rPr>
-                <w:b/>
-                <w:sz w:val="21"/>
-                <w:szCs w:val="21"/>
-              </w:rPr>
-              <w:t xml:space="preserve">Rs. </w:t>
+            <w:proofErr w:type="spellStart"/>
+            <w:r>
+              <w:rPr>
+                <w:b/>
+                <w:sz w:val="21"/>
+                <w:szCs w:val="21"/>
+              </w:rPr>
+              <w:t>Rs</w:t>
+            </w:r>
+            <w:proofErr w:type="spellEnd"/>
+            <w:r>
+              <w:rPr>
+                <w:b/>
+                <w:sz w:val="21"/>
+                <w:szCs w:val="21"/>
+              </w:rPr>
+              <w:t xml:space="preserve">. </w:t>
             </w:r>
             <w:r>
               <w:rPr>
@@ -561,7 +604,23 @@
                 <w:sz w:val="21"/>
                 <w:szCs w:val="21"/>
               </w:rPr>
-              <w:t xml:space="preserve">of value not less than Rs. </w:t>
+              <w:t xml:space="preserve">of value not less than </w:t>
+            </w:r>
+            <w:proofErr w:type="spellStart"/>
+            <w:r>
+              <w:rPr>
+                <w:sz w:val="21"/>
+                <w:szCs w:val="21"/>
+              </w:rPr>
+              <w:t>Rs</w:t>
+            </w:r>
+            <w:proofErr w:type="spellEnd"/>
+            <w:r>
+              <w:rPr>
+                <w:sz w:val="21"/>
+                <w:szCs w:val="21"/>
+              </w:rPr>
+              <w:t xml:space="preserve">. </w:t>
             </w:r>
             <w:r>
               <w:rPr>
@@ -674,7 +733,23 @@
                 <w:sz w:val="21"/>
                 <w:szCs w:val="21"/>
               </w:rPr>
-              <w:t xml:space="preserve">of value not less than Rs. </w:t>
+              <w:t xml:space="preserve">of value not less than </w:t>
+            </w:r>
+            <w:proofErr w:type="spellStart"/>
+            <w:r>
+              <w:rPr>
+                <w:sz w:val="21"/>
+                <w:szCs w:val="21"/>
+              </w:rPr>
+              <w:t>Rs</w:t>
+            </w:r>
+            <w:proofErr w:type="spellEnd"/>
+            <w:r>
+              <w:rPr>
+                <w:sz w:val="21"/>
+                <w:szCs w:val="21"/>
+              </w:rPr>
+              <w:t xml:space="preserve">. </w:t>
             </w:r>
             <w:r>
               <w:rPr>

</xml_diff>